<commit_message>
add Doku ToDo und entscheiden
</commit_message>
<xml_diff>
--- a/docs/Projektdoku Projekt 3.docx
+++ b/docs/Projektdoku Projekt 3.docx
@@ -358,8 +358,16 @@
                                       <w:rPr>
                                         <w:color w:val="4472C4" w:themeColor="accent1"/>
                                       </w:rPr>
-                                      <w:t>Berufsfachschule BBBaden</w:t>
+                                      <w:t xml:space="preserve">Berufsfachschule </w:t>
                                     </w:r>
+                                    <w:proofErr w:type="spellStart"/>
+                                    <w:r>
+                                      <w:rPr>
+                                        <w:color w:val="4472C4" w:themeColor="accent1"/>
+                                      </w:rPr>
+                                      <w:t>BBBaden</w:t>
+                                    </w:r>
+                                    <w:proofErr w:type="spellEnd"/>
                                   </w:sdtContent>
                                 </w:sdt>
                               </w:p>
@@ -2249,8 +2257,13 @@
               </w:rPr>
             </w:pPr>
             <w:r>
-              <w:t>Zusammenarbeit über Discord</w:t>
-            </w:r>
+              <w:t xml:space="preserve">Zusammenarbeit über </w:t>
+            </w:r>
+            <w:proofErr w:type="spellStart"/>
+            <w:r>
+              <w:t>Discord</w:t>
+            </w:r>
+            <w:proofErr w:type="spellEnd"/>
             <w:r>
               <w:br/>
               <w:t>Code wird auf GitHub abgelegt</w:t>
@@ -2403,7 +2416,14 @@
             </w:r>
             <w:r>
               <w:br/>
-              <w:t>Gui erstellen</w:t>
+            </w:r>
+            <w:proofErr w:type="spellStart"/>
+            <w:r>
+              <w:t>Gui</w:t>
+            </w:r>
+            <w:proofErr w:type="spellEnd"/>
+            <w:r>
+              <w:t xml:space="preserve"> erstellen</w:t>
             </w:r>
             <w:r>
               <w:br/>
@@ -2497,7 +2517,15 @@
           </w:p>
           <w:p>
             <w:r>
-              <w:t>Ziel 3: Pair-Programming im Distanzlernen einsetzen</w:t>
+              <w:t>Ziel 3: Pair-</w:t>
+            </w:r>
+            <w:proofErr w:type="spellStart"/>
+            <w:r>
+              <w:t>Programming</w:t>
+            </w:r>
+            <w:proofErr w:type="spellEnd"/>
+            <w:r>
+              <w:t xml:space="preserve"> im Distanzlernen einsetzen</w:t>
             </w:r>
           </w:p>
         </w:tc>
@@ -4548,8 +4576,13 @@
           </w:p>
           <w:p>
             <w:r>
-              <w:t>z.B. 100 Coins</w:t>
-            </w:r>
+              <w:t xml:space="preserve">z.B. 100 </w:t>
+            </w:r>
+            <w:proofErr w:type="spellStart"/>
+            <w:r>
+              <w:t>Coins</w:t>
+            </w:r>
+            <w:proofErr w:type="spellEnd"/>
           </w:p>
         </w:tc>
         <w:tc>
@@ -4570,8 +4603,13 @@
           </w:p>
           <w:p>
             <w:r>
-              <w:t>z.B. 40 Coins</w:t>
-            </w:r>
+              <w:t xml:space="preserve">z.B. 40 </w:t>
+            </w:r>
+            <w:proofErr w:type="spellStart"/>
+            <w:r>
+              <w:t>Coins</w:t>
+            </w:r>
+            <w:proofErr w:type="spellEnd"/>
           </w:p>
         </w:tc>
         <w:tc>
@@ -4592,8 +4630,13 @@
           </w:p>
           <w:p>
             <w:r>
-              <w:t>z.B. 60 Coins</w:t>
-            </w:r>
+              <w:t xml:space="preserve">z.B. 60 </w:t>
+            </w:r>
+            <w:proofErr w:type="spellStart"/>
+            <w:r>
+              <w:t>Coins</w:t>
+            </w:r>
+            <w:proofErr w:type="spellEnd"/>
           </w:p>
         </w:tc>
       </w:tr>
@@ -5779,11 +5822,19 @@
       </w:pPr>
       <w:bookmarkStart w:id="10" w:name="_Toc153895334"/>
       <w:bookmarkStart w:id="11" w:name="_Toc156312374"/>
+      <w:proofErr w:type="spellStart"/>
       <w:r>
         <w:rPr>
           <w:rFonts w:eastAsiaTheme="minorHAnsi"/>
         </w:rPr>
-        <w:t>ToDo-Liste</w:t>
+        <w:t>ToDo</w:t>
+      </w:r>
+      <w:proofErr w:type="spellEnd"/>
+      <w:r>
+        <w:rPr>
+          <w:rFonts w:eastAsiaTheme="minorHAnsi"/>
+        </w:rPr>
+        <w:t>-Liste</w:t>
       </w:r>
       <w:bookmarkEnd w:id="10"/>
       <w:bookmarkEnd w:id="11"/>
@@ -8038,6 +8089,12 @@
                 <w:rFonts w:ascii="Helvetica" w:hAnsi="Helvetica" w:cstheme="minorHAnsi"/>
               </w:rPr>
             </w:pPr>
+            <w:r>
+              <w:rPr>
+                <w:rFonts w:ascii="Helvetica" w:hAnsi="Helvetica" w:cstheme="minorHAnsi"/>
+              </w:rPr>
+              <w:t xml:space="preserve">Auf einer Instanz (Tab) mehrere Spieler spielen </w:t>
+            </w:r>
           </w:p>
         </w:tc>
         <w:tc>
@@ -8061,7 +8118,7 @@
               <w:rPr>
                 <w:rFonts w:ascii="Helvetica" w:hAnsi="Helvetica" w:cstheme="minorHAnsi"/>
               </w:rPr>
-              <w:t>Arbeiten zu erledigen:</w:t>
+              <w:t xml:space="preserve">Auf einer Instanz (Tab) mehrere Spieler spielen </w:t>
             </w:r>
           </w:p>
         </w:tc>
@@ -8083,6 +8140,12 @@
                 <w:rFonts w:ascii="Helvetica" w:hAnsi="Helvetica" w:cstheme="minorHAnsi"/>
               </w:rPr>
             </w:pPr>
+            <w:r>
+              <w:rPr>
+                <w:rFonts w:ascii="Helvetica" w:hAnsi="Helvetica" w:cstheme="minorHAnsi"/>
+              </w:rPr>
+              <w:t xml:space="preserve">Auf einer Instanz (Tab) mehrere Spieler spielen </w:t>
+            </w:r>
           </w:p>
         </w:tc>
       </w:tr>
@@ -8149,6 +8212,12 @@
                 <w:rFonts w:ascii="Helvetica" w:hAnsi="Helvetica" w:cstheme="minorHAnsi"/>
               </w:rPr>
             </w:pPr>
+            <w:r>
+              <w:rPr>
+                <w:rFonts w:ascii="Helvetica" w:hAnsi="Helvetica" w:cstheme="minorHAnsi"/>
+              </w:rPr>
+              <w:t xml:space="preserve">Auf einer Instanz (Tab) mehrere Spieler spielen </w:t>
+            </w:r>
           </w:p>
         </w:tc>
         <w:tc>
@@ -8172,7 +8241,7 @@
               <w:rPr>
                 <w:rFonts w:ascii="Helvetica" w:hAnsi="Helvetica" w:cstheme="minorHAnsi"/>
               </w:rPr>
-              <w:t>Spiel mit Datenbank verbinden</w:t>
+              <w:t xml:space="preserve">Auf einer Instanz (Tab) mehrere Spieler spielen </w:t>
             </w:r>
           </w:p>
         </w:tc>
@@ -8198,7 +8267,7 @@
               <w:rPr>
                 <w:rFonts w:ascii="Helvetica" w:hAnsi="Helvetica" w:cstheme="minorHAnsi"/>
               </w:rPr>
-              <w:t>Auf einer Instanz (Tab) mehrere Spieler spielen</w:t>
+              <w:t xml:space="preserve">Auf einer Instanz (Tab) mehrere Spieler spielen </w:t>
             </w:r>
           </w:p>
         </w:tc>
@@ -8266,6 +8335,26 @@
                 <w:rFonts w:ascii="Helvetica" w:hAnsi="Helvetica" w:cstheme="minorHAnsi"/>
               </w:rPr>
             </w:pPr>
+            <w:r>
+              <w:rPr>
+                <w:rFonts w:ascii="Helvetica" w:hAnsi="Helvetica" w:cstheme="minorHAnsi"/>
+              </w:rPr>
+              <w:t xml:space="preserve">Auf einer Instanz (Tab) mehrere Spieler spielen </w:t>
+            </w:r>
+          </w:p>
+          <w:p>
+            <w:pPr>
+              <w:jc w:val="center"/>
+              <w:rPr>
+                <w:rFonts w:ascii="Helvetica" w:hAnsi="Helvetica" w:cstheme="minorHAnsi"/>
+              </w:rPr>
+            </w:pPr>
+            <w:r>
+              <w:rPr>
+                <w:rFonts w:ascii="Helvetica" w:hAnsi="Helvetica" w:cstheme="minorHAnsi"/>
+              </w:rPr>
+              <w:t>(Multiplayer auf einem Bildschirm)</w:t>
+            </w:r>
           </w:p>
         </w:tc>
         <w:tc>
@@ -8289,7 +8378,21 @@
               <w:rPr>
                 <w:rFonts w:ascii="Helvetica" w:hAnsi="Helvetica" w:cstheme="minorHAnsi"/>
               </w:rPr>
-              <w:t>Daten von 1 Spieler in Datenbank speichern</w:t>
+              <w:t xml:space="preserve">Auf einer Instanz (Tab) mehrere Spieler spielen </w:t>
+            </w:r>
+          </w:p>
+          <w:p>
+            <w:pPr>
+              <w:jc w:val="center"/>
+              <w:rPr>
+                <w:rFonts w:ascii="Helvetica" w:hAnsi="Helvetica" w:cstheme="minorHAnsi"/>
+              </w:rPr>
+            </w:pPr>
+            <w:r>
+              <w:rPr>
+                <w:rFonts w:ascii="Helvetica" w:hAnsi="Helvetica" w:cstheme="minorHAnsi"/>
+              </w:rPr>
+              <w:t>(Multiplayer auf einem Bildschirm)</w:t>
             </w:r>
           </w:p>
         </w:tc>
@@ -8315,7 +8418,21 @@
               <w:rPr>
                 <w:rFonts w:ascii="Helvetica" w:hAnsi="Helvetica" w:cstheme="minorHAnsi"/>
               </w:rPr>
-              <w:t>Mehrere Instanzen sehen das gleiche Spiel</w:t>
+              <w:t xml:space="preserve">Auf einer Instanz (Tab) mehrere Spieler spielen </w:t>
+            </w:r>
+          </w:p>
+          <w:p>
+            <w:pPr>
+              <w:jc w:val="center"/>
+              <w:rPr>
+                <w:rFonts w:ascii="Helvetica" w:hAnsi="Helvetica" w:cstheme="minorHAnsi"/>
+              </w:rPr>
+            </w:pPr>
+            <w:r>
+              <w:rPr>
+                <w:rFonts w:ascii="Helvetica" w:hAnsi="Helvetica" w:cstheme="minorHAnsi"/>
+              </w:rPr>
+              <w:t>(Multiplayer auf einem Bildschirm)</w:t>
             </w:r>
           </w:p>
         </w:tc>
@@ -8383,6 +8500,27 @@
                 <w:rFonts w:ascii="Helvetica" w:hAnsi="Helvetica" w:cstheme="minorHAnsi"/>
               </w:rPr>
             </w:pPr>
+            <w:r>
+              <w:rPr>
+                <w:rFonts w:ascii="Helvetica" w:hAnsi="Helvetica" w:cstheme="minorHAnsi"/>
+              </w:rPr>
+              <w:t xml:space="preserve">Auf einer Instanz (Tab) mehrere Spieler spielen </w:t>
+            </w:r>
+          </w:p>
+          <w:p>
+            <w:pPr>
+              <w:jc w:val="center"/>
+              <w:rPr>
+                <w:rFonts w:ascii="Helvetica" w:hAnsi="Helvetica" w:cstheme="minorHAnsi"/>
+              </w:rPr>
+            </w:pPr>
+            <w:r>
+              <w:rPr>
+                <w:rFonts w:ascii="Helvetica" w:hAnsi="Helvetica" w:cstheme="minorHAnsi"/>
+              </w:rPr>
+              <w:lastRenderedPageBreak/>
+              <w:t>(Multiplayer auf einem Bildschirm)</w:t>
+            </w:r>
           </w:p>
         </w:tc>
         <w:tc>
@@ -8406,7 +8544,23 @@
               <w:rPr>
                 <w:rFonts w:ascii="Helvetica" w:hAnsi="Helvetica" w:cstheme="minorHAnsi"/>
               </w:rPr>
-              <w:t>Daten von allen Spielern in Datenbank speichern</w:t>
+              <w:lastRenderedPageBreak/>
+              <w:t xml:space="preserve">Auf einer Instanz (Tab) mehrere Spieler spielen </w:t>
+            </w:r>
+          </w:p>
+          <w:p>
+            <w:pPr>
+              <w:jc w:val="center"/>
+              <w:rPr>
+                <w:rFonts w:ascii="Helvetica" w:hAnsi="Helvetica" w:cstheme="minorHAnsi"/>
+              </w:rPr>
+            </w:pPr>
+            <w:r>
+              <w:rPr>
+                <w:rFonts w:ascii="Helvetica" w:hAnsi="Helvetica" w:cstheme="minorHAnsi"/>
+              </w:rPr>
+              <w:lastRenderedPageBreak/>
+              <w:t>(Multiplayer auf einem Bildschirm)</w:t>
             </w:r>
           </w:p>
         </w:tc>
@@ -8428,6 +8582,28 @@
                 <w:rFonts w:ascii="Helvetica" w:hAnsi="Helvetica" w:cstheme="minorHAnsi"/>
               </w:rPr>
             </w:pPr>
+            <w:r>
+              <w:rPr>
+                <w:rFonts w:ascii="Helvetica" w:hAnsi="Helvetica" w:cstheme="minorHAnsi"/>
+              </w:rPr>
+              <w:lastRenderedPageBreak/>
+              <w:t xml:space="preserve">Auf einer Instanz (Tab) mehrere Spieler spielen </w:t>
+            </w:r>
+          </w:p>
+          <w:p>
+            <w:pPr>
+              <w:jc w:val="center"/>
+              <w:rPr>
+                <w:rFonts w:ascii="Helvetica" w:hAnsi="Helvetica" w:cstheme="minorHAnsi"/>
+              </w:rPr>
+            </w:pPr>
+            <w:r>
+              <w:rPr>
+                <w:rFonts w:ascii="Helvetica" w:hAnsi="Helvetica" w:cstheme="minorHAnsi"/>
+              </w:rPr>
+              <w:lastRenderedPageBreak/>
+              <w:t>(Multiplayer auf einem Bildschirm)</w:t>
+            </w:r>
           </w:p>
         </w:tc>
       </w:tr>
@@ -8495,6 +8671,38 @@
                 <w:rFonts w:ascii="Helvetica" w:hAnsi="Helvetica" w:cstheme="minorHAnsi"/>
               </w:rPr>
             </w:pPr>
+            <w:r>
+              <w:rPr>
+                <w:rFonts w:ascii="Helvetica" w:hAnsi="Helvetica" w:cstheme="minorHAnsi"/>
+              </w:rPr>
+              <w:t>Aktueller Spieler wird</w:t>
+            </w:r>
+            <w:r>
+              <w:rPr>
+                <w:rFonts w:ascii="Helvetica" w:hAnsi="Helvetica" w:cstheme="minorHAnsi"/>
+              </w:rPr>
+              <w:t xml:space="preserve"> blau</w:t>
+            </w:r>
+            <w:r>
+              <w:rPr>
+                <w:rFonts w:ascii="Helvetica" w:hAnsi="Helvetica" w:cstheme="minorHAnsi"/>
+              </w:rPr>
+              <w:t xml:space="preserve"> angezeigt</w:t>
+            </w:r>
+          </w:p>
+          <w:p>
+            <w:pPr>
+              <w:jc w:val="center"/>
+              <w:rPr>
+                <w:rFonts w:ascii="Helvetica" w:hAnsi="Helvetica" w:cstheme="minorHAnsi"/>
+              </w:rPr>
+            </w:pPr>
+            <w:r>
+              <w:rPr>
+                <w:rFonts w:ascii="Helvetica" w:hAnsi="Helvetica" w:cstheme="minorHAnsi"/>
+              </w:rPr>
+              <w:t>Alter Spieler wird dunkelgrau, wenn er nicht mehr spielen kann</w:t>
+            </w:r>
           </w:p>
         </w:tc>
         <w:tc>
@@ -8514,6 +8722,38 @@
                 <w:rFonts w:ascii="Helvetica" w:hAnsi="Helvetica" w:cstheme="minorHAnsi"/>
               </w:rPr>
             </w:pPr>
+            <w:r>
+              <w:rPr>
+                <w:rFonts w:ascii="Helvetica" w:hAnsi="Helvetica" w:cstheme="minorHAnsi"/>
+              </w:rPr>
+              <w:t xml:space="preserve">Aktueller Spieler wird </w:t>
+            </w:r>
+            <w:r>
+              <w:rPr>
+                <w:rFonts w:ascii="Helvetica" w:hAnsi="Helvetica" w:cstheme="minorHAnsi"/>
+              </w:rPr>
+              <w:t xml:space="preserve">blau </w:t>
+            </w:r>
+            <w:r>
+              <w:rPr>
+                <w:rFonts w:ascii="Helvetica" w:hAnsi="Helvetica" w:cstheme="minorHAnsi"/>
+              </w:rPr>
+              <w:t>angezeigt</w:t>
+            </w:r>
+          </w:p>
+          <w:p>
+            <w:pPr>
+              <w:jc w:val="center"/>
+              <w:rPr>
+                <w:rFonts w:ascii="Helvetica" w:hAnsi="Helvetica" w:cstheme="minorHAnsi"/>
+              </w:rPr>
+            </w:pPr>
+            <w:r>
+              <w:rPr>
+                <w:rFonts w:ascii="Helvetica" w:hAnsi="Helvetica" w:cstheme="minorHAnsi"/>
+              </w:rPr>
+              <w:t>Alter Spieler wird dunkelgrau, wenn er nicht mehr spielen kann</w:t>
+            </w:r>
           </w:p>
         </w:tc>
         <w:tc>
@@ -8534,6 +8774,38 @@
                 <w:rFonts w:ascii="Helvetica" w:hAnsi="Helvetica" w:cstheme="minorHAnsi"/>
               </w:rPr>
             </w:pPr>
+            <w:r>
+              <w:rPr>
+                <w:rFonts w:ascii="Helvetica" w:hAnsi="Helvetica" w:cstheme="minorHAnsi"/>
+              </w:rPr>
+              <w:t xml:space="preserve">Aktueller Spieler wird </w:t>
+            </w:r>
+            <w:r>
+              <w:rPr>
+                <w:rFonts w:ascii="Helvetica" w:hAnsi="Helvetica" w:cstheme="minorHAnsi"/>
+              </w:rPr>
+              <w:t xml:space="preserve">blau </w:t>
+            </w:r>
+            <w:r>
+              <w:rPr>
+                <w:rFonts w:ascii="Helvetica" w:hAnsi="Helvetica" w:cstheme="minorHAnsi"/>
+              </w:rPr>
+              <w:t>angezeigt</w:t>
+            </w:r>
+          </w:p>
+          <w:p>
+            <w:pPr>
+              <w:jc w:val="center"/>
+              <w:rPr>
+                <w:rFonts w:ascii="Helvetica" w:hAnsi="Helvetica" w:cstheme="minorHAnsi"/>
+              </w:rPr>
+            </w:pPr>
+            <w:r>
+              <w:rPr>
+                <w:rFonts w:ascii="Helvetica" w:hAnsi="Helvetica" w:cstheme="minorHAnsi"/>
+              </w:rPr>
+              <w:t>Alter Spieler wird dunkelgrau, wenn er nicht mehr spielen kann</w:t>
+            </w:r>
           </w:p>
         </w:tc>
       </w:tr>
@@ -8628,6 +8900,27 @@
                 <w:color w:val="000000" w:themeColor="text1"/>
               </w:rPr>
             </w:pPr>
+            <w:r>
+              <w:rPr>
+                <w:rFonts w:ascii="Helvetica" w:hAnsi="Helvetica" w:cstheme="minorHAnsi"/>
+                <w:color w:val="000000" w:themeColor="text1"/>
+              </w:rPr>
+              <w:t xml:space="preserve">App.js </w:t>
+            </w:r>
+            <w:r>
+              <w:rPr>
+                <w:rFonts w:ascii="Helvetica" w:hAnsi="Helvetica" w:cstheme="minorHAnsi"/>
+                <w:color w:val="000000" w:themeColor="text1"/>
+              </w:rPr>
+              <w:t xml:space="preserve">untereinander </w:t>
+            </w:r>
+            <w:r>
+              <w:rPr>
+                <w:rFonts w:ascii="Helvetica" w:hAnsi="Helvetica" w:cstheme="minorHAnsi"/>
+                <w:color w:val="000000" w:themeColor="text1"/>
+              </w:rPr>
+              <w:t>aufteilen</w:t>
+            </w:r>
           </w:p>
         </w:tc>
         <w:tc>
@@ -8725,7 +9018,6 @@
               <w:bottom w:val="single" w:sz="4" w:space="0" w:color="auto"/>
               <w:right w:val="single" w:sz="4" w:space="0" w:color="auto"/>
             </w:tcBorders>
-            <w:hideMark/>
           </w:tcPr>
           <w:p>
             <w:pPr>
@@ -8831,15 +9123,20 @@
               <w:bottom w:val="single" w:sz="4" w:space="0" w:color="auto"/>
               <w:right w:val="single" w:sz="4" w:space="0" w:color="auto"/>
             </w:tcBorders>
-            <w:hideMark/>
-          </w:tcPr>
-          <w:p>
-            <w:pPr>
-              <w:jc w:val="center"/>
-              <w:rPr>
-                <w:rFonts w:ascii="Helvetica" w:hAnsi="Helvetica" w:cstheme="minorHAnsi"/>
-              </w:rPr>
-            </w:pPr>
+          </w:tcPr>
+          <w:p>
+            <w:pPr>
+              <w:jc w:val="center"/>
+              <w:rPr>
+                <w:rFonts w:ascii="Helvetica" w:hAnsi="Helvetica" w:cstheme="minorHAnsi"/>
+              </w:rPr>
+            </w:pPr>
+            <w:r>
+              <w:rPr>
+                <w:rFonts w:ascii="Helvetica" w:hAnsi="Helvetica" w:cstheme="minorHAnsi"/>
+              </w:rPr>
+              <w:t>Mehrere Instanzen sehen das gleiche Spiel</w:t>
+            </w:r>
           </w:p>
         </w:tc>
         <w:tc>
@@ -8946,6 +9243,13 @@
                 <w:rFonts w:ascii="Helvetica" w:hAnsi="Helvetica" w:cstheme="minorHAnsi"/>
               </w:rPr>
             </w:pPr>
+            <w:r>
+              <w:rPr>
+                <w:rFonts w:ascii="Helvetica" w:hAnsi="Helvetica" w:cstheme="minorHAnsi"/>
+                <w:color w:val="000000" w:themeColor="text1"/>
+              </w:rPr>
+              <w:t>Tabs miteinander synchronisieren</w:t>
+            </w:r>
           </w:p>
         </w:tc>
         <w:tc>
@@ -9167,6 +9471,12 @@
                 <w:rFonts w:ascii="Helvetica" w:hAnsi="Helvetica" w:cstheme="minorHAnsi"/>
               </w:rPr>
             </w:pPr>
+            <w:r>
+              <w:rPr>
+                <w:rFonts w:ascii="Helvetica" w:hAnsi="Helvetica" w:cstheme="minorHAnsi"/>
+              </w:rPr>
+              <w:t>Spiel mit Datenbank verbinden</w:t>
+            </w:r>
           </w:p>
         </w:tc>
         <w:tc>
@@ -9273,6 +9583,12 @@
                 <w:rFonts w:ascii="Helvetica" w:hAnsi="Helvetica" w:cstheme="minorHAnsi"/>
               </w:rPr>
             </w:pPr>
+            <w:r>
+              <w:rPr>
+                <w:rFonts w:ascii="Helvetica" w:hAnsi="Helvetica" w:cstheme="minorHAnsi"/>
+              </w:rPr>
+              <w:t>Daten von 1 Spieler in Datenbank speichern</w:t>
+            </w:r>
           </w:p>
         </w:tc>
         <w:tc>
@@ -9379,6 +9695,12 @@
                 <w:rFonts w:ascii="Helvetica" w:hAnsi="Helvetica" w:cstheme="minorHAnsi"/>
               </w:rPr>
             </w:pPr>
+            <w:r>
+              <w:rPr>
+                <w:rFonts w:ascii="Helvetica" w:hAnsi="Helvetica" w:cstheme="minorHAnsi"/>
+              </w:rPr>
+              <w:t>Daten von allen Spielern in Datenbank speichern</w:t>
+            </w:r>
           </w:p>
         </w:tc>
         <w:tc>
@@ -10264,6 +10586,90 @@
             </a:graphic>
           </wp:inline>
         </w:drawing>
+      </w:r>
+    </w:p>
+    <w:p>
+      <w:r>
+        <w:t xml:space="preserve">Dies ist unser grober Entwurf, was sich alles auf unserem </w:t>
+      </w:r>
+      <w:r>
+        <w:t>Spielfeld-</w:t>
+      </w:r>
+      <w:r>
+        <w:t xml:space="preserve">GUI befinden muss. </w:t>
+      </w:r>
+      <w:r>
+        <w:br/>
+      </w:r>
+      <w:r>
+        <w:t>Es sind die verschiedenen Spieler ersichtlich, wie auch</w:t>
+      </w:r>
+      <w:r>
+        <w:t xml:space="preserve"> die Buttons </w:t>
+      </w:r>
+      <w:r>
+        <w:t>‘</w:t>
+      </w:r>
+      <w:proofErr w:type="spellStart"/>
+      <w:r>
+        <w:t>hit</w:t>
+      </w:r>
+      <w:proofErr w:type="spellEnd"/>
+      <w:r>
+        <w:t>/</w:t>
+      </w:r>
+      <w:proofErr w:type="spellStart"/>
+      <w:r>
+        <w:t>bet</w:t>
+      </w:r>
+      <w:proofErr w:type="spellEnd"/>
+      <w:r>
+        <w:t xml:space="preserve">’ </w:t>
+      </w:r>
+      <w:r>
+        <w:t>und</w:t>
+      </w:r>
+      <w:r>
+        <w:t xml:space="preserve"> ‘stand’</w:t>
+      </w:r>
+      <w:r>
+        <w:t>, mit denen</w:t>
+      </w:r>
+      <w:r>
+        <w:t xml:space="preserve"> der Spieler</w:t>
+      </w:r>
+      <w:r>
+        <w:t xml:space="preserve"> </w:t>
+      </w:r>
+      <w:r>
+        <w:t>das jeweilig</w:t>
+      </w:r>
+      <w:r>
+        <w:t>e</w:t>
+      </w:r>
+      <w:r>
+        <w:t xml:space="preserve"> ausführen kann</w:t>
+      </w:r>
+      <w:r>
+        <w:t xml:space="preserve"> (</w:t>
+      </w:r>
+      <w:proofErr w:type="spellStart"/>
+      <w:r>
+        <w:t>hit</w:t>
+      </w:r>
+      <w:proofErr w:type="spellEnd"/>
+      <w:r>
+        <w:t xml:space="preserve"> – Karte ziehen, stand – keine weitere Karte ziehen)</w:t>
+      </w:r>
+      <w:r>
+        <w:t>.</w:t>
+      </w:r>
+    </w:p>
+    <w:p/>
+    <w:p/>
+    <w:p>
+      <w:r>
+        <w:t>Wir haben uns dazu entschieden, dass wenn nur ein oder zwei Spieler das Spiel spielen, der dritte Spieler oder je nachdem auch der zweite und dritte Spieler nicht im Spiel berücksichtigt wird. Damit ist gemeint, dass nur ein Spieler oder zu zweit gegen die Bank gespielt werden kann, ohne Einfluss vom zweiten oder dritten Spieler.</w:t>
       </w:r>
     </w:p>
     <w:p>
@@ -12805,10 +13211,12 @@
     <w:rsidRoot w:val="007614A7"/>
     <w:rsid w:val="001B5968"/>
     <w:rsid w:val="002D1364"/>
+    <w:rsid w:val="004D2DED"/>
     <w:rsid w:val="00524332"/>
     <w:rsid w:val="007614A7"/>
     <w:rsid w:val="00780965"/>
     <w:rsid w:val="007F7DE7"/>
+    <w:rsid w:val="00965874"/>
     <w:rsid w:val="00A762E3"/>
     <w:rsid w:val="00C45FFC"/>
     <w:rsid w:val="00EB2A05"/>

</xml_diff>

<commit_message>
update doku todo und entscheiden
</commit_message>
<xml_diff>
--- a/docs/Projektdoku Projekt 3.docx
+++ b/docs/Projektdoku Projekt 3.docx
@@ -358,16 +358,8 @@
                                       <w:rPr>
                                         <w:color w:val="4472C4" w:themeColor="accent1"/>
                                       </w:rPr>
-                                      <w:t xml:space="preserve">Berufsfachschule </w:t>
+                                      <w:t>Berufsfachschule BBBaden</w:t>
                                     </w:r>
-                                    <w:proofErr w:type="spellStart"/>
-                                    <w:r>
-                                      <w:rPr>
-                                        <w:color w:val="4472C4" w:themeColor="accent1"/>
-                                      </w:rPr>
-                                      <w:t>BBBaden</w:t>
-                                    </w:r>
-                                    <w:proofErr w:type="spellEnd"/>
                                   </w:sdtContent>
                                 </w:sdt>
                               </w:p>
@@ -2257,13 +2249,8 @@
               </w:rPr>
             </w:pPr>
             <w:r>
-              <w:t xml:space="preserve">Zusammenarbeit über </w:t>
-            </w:r>
-            <w:proofErr w:type="spellStart"/>
-            <w:r>
-              <w:t>Discord</w:t>
-            </w:r>
-            <w:proofErr w:type="spellEnd"/>
+              <w:t>Zusammenarbeit über Discord</w:t>
+            </w:r>
             <w:r>
               <w:br/>
               <w:t>Code wird auf GitHub abgelegt</w:t>
@@ -2416,14 +2403,7 @@
             </w:r>
             <w:r>
               <w:br/>
-            </w:r>
-            <w:proofErr w:type="spellStart"/>
-            <w:r>
-              <w:t>Gui</w:t>
-            </w:r>
-            <w:proofErr w:type="spellEnd"/>
-            <w:r>
-              <w:t xml:space="preserve"> erstellen</w:t>
+              <w:t>Gui erstellen</w:t>
             </w:r>
             <w:r>
               <w:br/>
@@ -2517,15 +2497,7 @@
           </w:p>
           <w:p>
             <w:r>
-              <w:t>Ziel 3: Pair-</w:t>
-            </w:r>
-            <w:proofErr w:type="spellStart"/>
-            <w:r>
-              <w:t>Programming</w:t>
-            </w:r>
-            <w:proofErr w:type="spellEnd"/>
-            <w:r>
-              <w:t xml:space="preserve"> im Distanzlernen einsetzen</w:t>
+              <w:t>Ziel 3: Pair-Programming im Distanzlernen einsetzen</w:t>
             </w:r>
           </w:p>
         </w:tc>
@@ -4576,13 +4548,8 @@
           </w:p>
           <w:p>
             <w:r>
-              <w:t xml:space="preserve">z.B. 100 </w:t>
-            </w:r>
-            <w:proofErr w:type="spellStart"/>
-            <w:r>
-              <w:t>Coins</w:t>
-            </w:r>
-            <w:proofErr w:type="spellEnd"/>
+              <w:t>z.B. 100 Coins</w:t>
+            </w:r>
           </w:p>
         </w:tc>
         <w:tc>
@@ -4603,13 +4570,8 @@
           </w:p>
           <w:p>
             <w:r>
-              <w:t xml:space="preserve">z.B. 40 </w:t>
-            </w:r>
-            <w:proofErr w:type="spellStart"/>
-            <w:r>
-              <w:t>Coins</w:t>
-            </w:r>
-            <w:proofErr w:type="spellEnd"/>
+              <w:t>z.B. 40 Coins</w:t>
+            </w:r>
           </w:p>
         </w:tc>
         <w:tc>
@@ -4630,13 +4592,8 @@
           </w:p>
           <w:p>
             <w:r>
-              <w:t xml:space="preserve">z.B. 60 </w:t>
-            </w:r>
-            <w:proofErr w:type="spellStart"/>
-            <w:r>
-              <w:t>Coins</w:t>
-            </w:r>
-            <w:proofErr w:type="spellEnd"/>
+              <w:t>z.B. 60 Coins</w:t>
+            </w:r>
           </w:p>
         </w:tc>
       </w:tr>
@@ -5822,19 +5779,11 @@
       </w:pPr>
       <w:bookmarkStart w:id="10" w:name="_Toc153895334"/>
       <w:bookmarkStart w:id="11" w:name="_Toc156312374"/>
-      <w:proofErr w:type="spellStart"/>
       <w:r>
         <w:rPr>
           <w:rFonts w:eastAsiaTheme="minorHAnsi"/>
         </w:rPr>
-        <w:t>ToDo</w:t>
-      </w:r>
-      <w:proofErr w:type="spellEnd"/>
-      <w:r>
-        <w:rPr>
-          <w:rFonts w:eastAsiaTheme="minorHAnsi"/>
-        </w:rPr>
-        <w:t>-Liste</w:t>
+        <w:t>ToDo-Liste</w:t>
       </w:r>
       <w:bookmarkEnd w:id="10"/>
       <w:bookmarkEnd w:id="11"/>
@@ -8880,6 +8829,12 @@
                 <w:rFonts w:ascii="Helvetica" w:hAnsi="Helvetica" w:cstheme="minorHAnsi"/>
               </w:rPr>
             </w:pPr>
+            <w:r>
+              <w:rPr>
+                <w:rFonts w:ascii="Helvetica" w:hAnsi="Helvetica" w:cstheme="minorHAnsi"/>
+              </w:rPr>
+              <w:t>Informiert über die Synchronisierung der verschiedenen Tabs</w:t>
+            </w:r>
           </w:p>
         </w:tc>
         <w:tc>
@@ -8903,23 +8858,8 @@
             <w:r>
               <w:rPr>
                 <w:rFonts w:ascii="Helvetica" w:hAnsi="Helvetica" w:cstheme="minorHAnsi"/>
-                <w:color w:val="000000" w:themeColor="text1"/>
-              </w:rPr>
-              <w:t xml:space="preserve">App.js </w:t>
-            </w:r>
-            <w:r>
-              <w:rPr>
-                <w:rFonts w:ascii="Helvetica" w:hAnsi="Helvetica" w:cstheme="minorHAnsi"/>
-                <w:color w:val="000000" w:themeColor="text1"/>
-              </w:rPr>
-              <w:t xml:space="preserve">untereinander </w:t>
-            </w:r>
-            <w:r>
-              <w:rPr>
-                <w:rFonts w:ascii="Helvetica" w:hAnsi="Helvetica" w:cstheme="minorHAnsi"/>
-                <w:color w:val="000000" w:themeColor="text1"/>
-              </w:rPr>
-              <w:t>aufteilen</w:t>
+              </w:rPr>
+              <w:t>Informiert über die Synchronisierung der verschiedenen Tabs</w:t>
             </w:r>
           </w:p>
         </w:tc>
@@ -8941,6 +8881,12 @@
                 <w:rFonts w:ascii="Helvetica" w:hAnsi="Helvetica" w:cstheme="minorHAnsi"/>
               </w:rPr>
             </w:pPr>
+            <w:r>
+              <w:rPr>
+                <w:rFonts w:ascii="Helvetica" w:hAnsi="Helvetica" w:cstheme="minorHAnsi"/>
+              </w:rPr>
+              <w:t>Informiert über die Synchronisierung der verschiedenen Tabs</w:t>
+            </w:r>
           </w:p>
         </w:tc>
       </w:tr>
@@ -9007,6 +8953,12 @@
                 <w:rFonts w:ascii="Helvetica" w:hAnsi="Helvetica" w:cstheme="minorHAnsi"/>
               </w:rPr>
             </w:pPr>
+            <w:r>
+              <w:rPr>
+                <w:rFonts w:ascii="Helvetica" w:hAnsi="Helvetica" w:cstheme="minorHAnsi"/>
+              </w:rPr>
+              <w:t>WebSocket Synchronisierung</w:t>
+            </w:r>
           </w:p>
         </w:tc>
         <w:tc>
@@ -9026,6 +8978,12 @@
                 <w:rFonts w:ascii="Helvetica" w:hAnsi="Helvetica" w:cstheme="minorHAnsi"/>
               </w:rPr>
             </w:pPr>
+            <w:r>
+              <w:rPr>
+                <w:rFonts w:ascii="Helvetica" w:hAnsi="Helvetica" w:cstheme="minorHAnsi"/>
+              </w:rPr>
+              <w:t>WebSocket Synchronisierung</w:t>
+            </w:r>
           </w:p>
         </w:tc>
         <w:tc>
@@ -9046,6 +9004,12 @@
                 <w:rFonts w:ascii="Helvetica" w:hAnsi="Helvetica" w:cstheme="minorHAnsi"/>
               </w:rPr>
             </w:pPr>
+            <w:r>
+              <w:rPr>
+                <w:rFonts w:ascii="Helvetica" w:hAnsi="Helvetica" w:cstheme="minorHAnsi"/>
+              </w:rPr>
+              <w:t>WebSocket Synchronisierung</w:t>
+            </w:r>
           </w:p>
         </w:tc>
       </w:tr>
@@ -9097,66 +9061,78 @@
         <w:tc>
           <w:tcPr>
             <w:tcW w:w="2344" w:type="dxa"/>
-            <w:tcBorders>
-              <w:top w:val="single" w:sz="4" w:space="0" w:color="auto"/>
-              <w:left w:val="single" w:sz="4" w:space="0" w:color="auto"/>
-              <w:bottom w:val="single" w:sz="4" w:space="0" w:color="auto"/>
-              <w:right w:val="single" w:sz="4" w:space="0" w:color="auto"/>
-            </w:tcBorders>
-            <w:hideMark/>
-          </w:tcPr>
-          <w:p>
-            <w:pPr>
-              <w:jc w:val="center"/>
-              <w:rPr>
-                <w:rFonts w:ascii="Helvetica" w:hAnsi="Helvetica" w:cstheme="minorHAnsi"/>
-              </w:rPr>
-            </w:pPr>
+            <w:vMerge w:val="restart"/>
+            <w:tcBorders>
+              <w:top w:val="single" w:sz="4" w:space="0" w:color="auto"/>
+              <w:left w:val="single" w:sz="4" w:space="0" w:color="auto"/>
+              <w:right w:val="single" w:sz="4" w:space="0" w:color="auto"/>
+            </w:tcBorders>
+            <w:hideMark/>
+          </w:tcPr>
+          <w:p>
+            <w:pPr>
+              <w:jc w:val="center"/>
+              <w:rPr>
+                <w:rFonts w:ascii="Helvetica" w:hAnsi="Helvetica" w:cstheme="minorHAnsi"/>
+              </w:rPr>
+            </w:pPr>
+            <w:r>
+              <w:rPr>
+                <w:rFonts w:ascii="Helvetica" w:hAnsi="Helvetica" w:cstheme="minorHAnsi"/>
+              </w:rPr>
+              <w:t>Mit WebSocket versucht, verschiedene Instanzen miteinander zu synchronisieren</w:t>
+            </w:r>
           </w:p>
         </w:tc>
         <w:tc>
           <w:tcPr>
             <w:tcW w:w="2344" w:type="dxa"/>
-            <w:tcBorders>
-              <w:top w:val="single" w:sz="4" w:space="0" w:color="auto"/>
-              <w:left w:val="single" w:sz="4" w:space="0" w:color="auto"/>
-              <w:bottom w:val="single" w:sz="4" w:space="0" w:color="auto"/>
-              <w:right w:val="single" w:sz="4" w:space="0" w:color="auto"/>
-            </w:tcBorders>
-          </w:tcPr>
-          <w:p>
-            <w:pPr>
-              <w:jc w:val="center"/>
-              <w:rPr>
-                <w:rFonts w:ascii="Helvetica" w:hAnsi="Helvetica" w:cstheme="minorHAnsi"/>
-              </w:rPr>
-            </w:pPr>
-            <w:r>
-              <w:rPr>
-                <w:rFonts w:ascii="Helvetica" w:hAnsi="Helvetica" w:cstheme="minorHAnsi"/>
-              </w:rPr>
-              <w:t>Mehrere Instanzen sehen das gleiche Spiel</w:t>
+            <w:vMerge w:val="restart"/>
+            <w:tcBorders>
+              <w:top w:val="single" w:sz="4" w:space="0" w:color="auto"/>
+              <w:left w:val="single" w:sz="4" w:space="0" w:color="auto"/>
+              <w:right w:val="single" w:sz="4" w:space="0" w:color="auto"/>
+            </w:tcBorders>
+          </w:tcPr>
+          <w:p>
+            <w:pPr>
+              <w:jc w:val="center"/>
+              <w:rPr>
+                <w:rFonts w:ascii="Helvetica" w:hAnsi="Helvetica" w:cstheme="minorHAnsi"/>
+              </w:rPr>
+            </w:pPr>
+            <w:r>
+              <w:rPr>
+                <w:rFonts w:ascii="Helvetica" w:hAnsi="Helvetica" w:cstheme="minorHAnsi"/>
+              </w:rPr>
+              <w:t>Mit WebSocket versucht, verschiedene Instanzen miteinander zu synchronisieren</w:t>
             </w:r>
           </w:p>
         </w:tc>
         <w:tc>
           <w:tcPr>
             <w:tcW w:w="2473" w:type="dxa"/>
-            <w:tcBorders>
-              <w:top w:val="single" w:sz="4" w:space="0" w:color="auto"/>
-              <w:left w:val="single" w:sz="4" w:space="0" w:color="auto"/>
-              <w:bottom w:val="single" w:sz="4" w:space="0" w:color="auto"/>
-              <w:right w:val="single" w:sz="4" w:space="0" w:color="auto"/>
-            </w:tcBorders>
-            <w:hideMark/>
-          </w:tcPr>
-          <w:p>
-            <w:pPr>
-              <w:jc w:val="center"/>
-              <w:rPr>
-                <w:rFonts w:ascii="Helvetica" w:hAnsi="Helvetica" w:cstheme="minorHAnsi"/>
-              </w:rPr>
-            </w:pPr>
+            <w:vMerge w:val="restart"/>
+            <w:tcBorders>
+              <w:top w:val="single" w:sz="4" w:space="0" w:color="auto"/>
+              <w:left w:val="single" w:sz="4" w:space="0" w:color="auto"/>
+              <w:right w:val="single" w:sz="4" w:space="0" w:color="auto"/>
+            </w:tcBorders>
+            <w:hideMark/>
+          </w:tcPr>
+          <w:p>
+            <w:pPr>
+              <w:jc w:val="center"/>
+              <w:rPr>
+                <w:rFonts w:ascii="Helvetica" w:hAnsi="Helvetica" w:cstheme="minorHAnsi"/>
+              </w:rPr>
+            </w:pPr>
+            <w:r>
+              <w:rPr>
+                <w:rFonts w:ascii="Helvetica" w:hAnsi="Helvetica" w:cstheme="minorHAnsi"/>
+              </w:rPr>
+              <w:t>Mit WebSocket versucht, verschiedene Instanzen miteinander zu synchronisieren</w:t>
+            </w:r>
           </w:p>
         </w:tc>
       </w:tr>
@@ -9208,10 +9184,9 @@
         <w:tc>
           <w:tcPr>
             <w:tcW w:w="2344" w:type="dxa"/>
-            <w:tcBorders>
-              <w:top w:val="single" w:sz="4" w:space="0" w:color="auto"/>
-              <w:left w:val="single" w:sz="4" w:space="0" w:color="auto"/>
-              <w:bottom w:val="single" w:sz="4" w:space="0" w:color="auto"/>
+            <w:vMerge/>
+            <w:tcBorders>
+              <w:left w:val="single" w:sz="4" w:space="0" w:color="auto"/>
               <w:right w:val="single" w:sz="4" w:space="0" w:color="auto"/>
             </w:tcBorders>
             <w:hideMark/>
@@ -9228,37 +9203,28 @@
         <w:tc>
           <w:tcPr>
             <w:tcW w:w="2344" w:type="dxa"/>
-            <w:tcBorders>
-              <w:top w:val="single" w:sz="4" w:space="0" w:color="auto"/>
-              <w:left w:val="single" w:sz="4" w:space="0" w:color="auto"/>
-              <w:bottom w:val="single" w:sz="4" w:space="0" w:color="auto"/>
-              <w:right w:val="single" w:sz="4" w:space="0" w:color="auto"/>
-            </w:tcBorders>
-            <w:hideMark/>
-          </w:tcPr>
-          <w:p>
-            <w:pPr>
-              <w:jc w:val="center"/>
-              <w:rPr>
-                <w:rFonts w:ascii="Helvetica" w:hAnsi="Helvetica" w:cstheme="minorHAnsi"/>
-              </w:rPr>
-            </w:pPr>
-            <w:r>
-              <w:rPr>
-                <w:rFonts w:ascii="Helvetica" w:hAnsi="Helvetica" w:cstheme="minorHAnsi"/>
-                <w:color w:val="000000" w:themeColor="text1"/>
-              </w:rPr>
-              <w:t>Tabs miteinander synchronisieren</w:t>
-            </w:r>
+            <w:vMerge/>
+            <w:tcBorders>
+              <w:left w:val="single" w:sz="4" w:space="0" w:color="auto"/>
+              <w:right w:val="single" w:sz="4" w:space="0" w:color="auto"/>
+            </w:tcBorders>
+            <w:hideMark/>
+          </w:tcPr>
+          <w:p>
+            <w:pPr>
+              <w:jc w:val="center"/>
+              <w:rPr>
+                <w:rFonts w:ascii="Helvetica" w:hAnsi="Helvetica" w:cstheme="minorHAnsi"/>
+              </w:rPr>
+            </w:pPr>
           </w:p>
         </w:tc>
         <w:tc>
           <w:tcPr>
             <w:tcW w:w="2473" w:type="dxa"/>
-            <w:tcBorders>
-              <w:top w:val="single" w:sz="4" w:space="0" w:color="auto"/>
-              <w:left w:val="single" w:sz="4" w:space="0" w:color="auto"/>
-              <w:bottom w:val="single" w:sz="4" w:space="0" w:color="auto"/>
+            <w:vMerge/>
+            <w:tcBorders>
+              <w:left w:val="single" w:sz="4" w:space="0" w:color="auto"/>
               <w:right w:val="single" w:sz="4" w:space="0" w:color="auto"/>
             </w:tcBorders>
             <w:hideMark/>
@@ -9322,8 +9288,8 @@
         <w:tc>
           <w:tcPr>
             <w:tcW w:w="2344" w:type="dxa"/>
-            <w:tcBorders>
-              <w:top w:val="single" w:sz="4" w:space="0" w:color="auto"/>
+            <w:vMerge/>
+            <w:tcBorders>
               <w:left w:val="single" w:sz="4" w:space="0" w:color="auto"/>
               <w:bottom w:val="single" w:sz="4" w:space="0" w:color="auto"/>
               <w:right w:val="single" w:sz="4" w:space="0" w:color="auto"/>
@@ -9342,8 +9308,8 @@
         <w:tc>
           <w:tcPr>
             <w:tcW w:w="2344" w:type="dxa"/>
-            <w:tcBorders>
-              <w:top w:val="single" w:sz="4" w:space="0" w:color="auto"/>
+            <w:vMerge/>
+            <w:tcBorders>
               <w:left w:val="single" w:sz="4" w:space="0" w:color="auto"/>
               <w:bottom w:val="single" w:sz="4" w:space="0" w:color="auto"/>
               <w:right w:val="single" w:sz="4" w:space="0" w:color="auto"/>
@@ -9362,8 +9328,8 @@
         <w:tc>
           <w:tcPr>
             <w:tcW w:w="2473" w:type="dxa"/>
-            <w:tcBorders>
-              <w:top w:val="single" w:sz="4" w:space="0" w:color="auto"/>
+            <w:vMerge/>
+            <w:tcBorders>
               <w:left w:val="single" w:sz="4" w:space="0" w:color="auto"/>
               <w:bottom w:val="single" w:sz="4" w:space="0" w:color="auto"/>
               <w:right w:val="single" w:sz="4" w:space="0" w:color="auto"/>
@@ -9471,12 +9437,6 @@
                 <w:rFonts w:ascii="Helvetica" w:hAnsi="Helvetica" w:cstheme="minorHAnsi"/>
               </w:rPr>
             </w:pPr>
-            <w:r>
-              <w:rPr>
-                <w:rFonts w:ascii="Helvetica" w:hAnsi="Helvetica" w:cstheme="minorHAnsi"/>
-              </w:rPr>
-              <w:t>Spiel mit Datenbank verbinden</w:t>
-            </w:r>
           </w:p>
         </w:tc>
         <w:tc>
@@ -9563,6 +9523,13 @@
                 <w:rFonts w:ascii="Helvetica" w:hAnsi="Helvetica" w:cstheme="minorHAnsi"/>
               </w:rPr>
             </w:pPr>
+            <w:r>
+              <w:rPr>
+                <w:rFonts w:ascii="Helvetica" w:hAnsi="Helvetica" w:cstheme="minorHAnsi"/>
+                <w:color w:val="000000" w:themeColor="text1"/>
+              </w:rPr>
+              <w:t>App.js untereinander aufteilen</w:t>
+            </w:r>
           </w:p>
         </w:tc>
         <w:tc>
@@ -9587,7 +9554,7 @@
               <w:rPr>
                 <w:rFonts w:ascii="Helvetica" w:hAnsi="Helvetica" w:cstheme="minorHAnsi"/>
               </w:rPr>
-              <w:t>Daten von 1 Spieler in Datenbank speichern</w:t>
+              <w:t>Spiel mit Datenbank verbinden</w:t>
             </w:r>
           </w:p>
         </w:tc>
@@ -9675,6 +9642,12 @@
                 <w:rFonts w:ascii="Helvetica" w:hAnsi="Helvetica" w:cstheme="minorHAnsi"/>
               </w:rPr>
             </w:pPr>
+            <w:r>
+              <w:rPr>
+                <w:rFonts w:ascii="Helvetica" w:hAnsi="Helvetica" w:cstheme="minorHAnsi"/>
+              </w:rPr>
+              <w:t>Mehrere Instanzen sehen das gleiche Spiel</w:t>
+            </w:r>
           </w:p>
         </w:tc>
         <w:tc>
@@ -9699,7 +9672,7 @@
               <w:rPr>
                 <w:rFonts w:ascii="Helvetica" w:hAnsi="Helvetica" w:cstheme="minorHAnsi"/>
               </w:rPr>
-              <w:t>Daten von allen Spielern in Datenbank speichern</w:t>
+              <w:t>Daten von 1 Spieler in Datenbank speichern</w:t>
             </w:r>
           </w:p>
         </w:tc>
@@ -9787,6 +9760,13 @@
                 <w:rFonts w:ascii="Helvetica" w:hAnsi="Helvetica" w:cstheme="minorHAnsi"/>
               </w:rPr>
             </w:pPr>
+            <w:r>
+              <w:rPr>
+                <w:rFonts w:ascii="Helvetica" w:hAnsi="Helvetica" w:cstheme="minorHAnsi"/>
+                <w:color w:val="000000" w:themeColor="text1"/>
+              </w:rPr>
+              <w:t>Tabs miteinander synchronisieren</w:t>
+            </w:r>
           </w:p>
         </w:tc>
         <w:tc>
@@ -9807,6 +9787,12 @@
                 <w:rFonts w:ascii="Helvetica" w:hAnsi="Helvetica" w:cstheme="minorHAnsi"/>
               </w:rPr>
             </w:pPr>
+            <w:r>
+              <w:rPr>
+                <w:rFonts w:ascii="Helvetica" w:hAnsi="Helvetica" w:cstheme="minorHAnsi"/>
+              </w:rPr>
+              <w:t>Daten von allen Spielern in Datenbank speichern</w:t>
+            </w:r>
           </w:p>
         </w:tc>
         <w:tc>
@@ -10605,35 +10591,7 @@
         <w:t>Es sind die verschiedenen Spieler ersichtlich, wie auch</w:t>
       </w:r>
       <w:r>
-        <w:t xml:space="preserve"> die Buttons </w:t>
-      </w:r>
-      <w:r>
-        <w:t>‘</w:t>
-      </w:r>
-      <w:proofErr w:type="spellStart"/>
-      <w:r>
-        <w:t>hit</w:t>
-      </w:r>
-      <w:proofErr w:type="spellEnd"/>
-      <w:r>
-        <w:t>/</w:t>
-      </w:r>
-      <w:proofErr w:type="spellStart"/>
-      <w:r>
-        <w:t>bet</w:t>
-      </w:r>
-      <w:proofErr w:type="spellEnd"/>
-      <w:r>
-        <w:t xml:space="preserve">’ </w:t>
-      </w:r>
-      <w:r>
-        <w:t>und</w:t>
-      </w:r>
-      <w:r>
-        <w:t xml:space="preserve"> ‘stand’</w:t>
-      </w:r>
-      <w:r>
-        <w:t>, mit denen</w:t>
+        <w:t xml:space="preserve"> die Buttons ‘hit/bet’ und ‘stand’, mit denen</w:t>
       </w:r>
       <w:r>
         <w:t xml:space="preserve"> der Spieler</w:t>
@@ -10651,15 +10609,7 @@
         <w:t xml:space="preserve"> ausführen kann</w:t>
       </w:r>
       <w:r>
-        <w:t xml:space="preserve"> (</w:t>
-      </w:r>
-      <w:proofErr w:type="spellStart"/>
-      <w:r>
-        <w:t>hit</w:t>
-      </w:r>
-      <w:proofErr w:type="spellEnd"/>
-      <w:r>
-        <w:t xml:space="preserve"> – Karte ziehen, stand – keine weitere Karte ziehen)</w:t>
+        <w:t xml:space="preserve"> (hit – Karte ziehen, stand – keine weitere Karte ziehen)</w:t>
       </w:r>
       <w:r>
         <w:t>.</w:t>
@@ -10670,6 +10620,19 @@
     <w:p>
       <w:r>
         <w:t>Wir haben uns dazu entschieden, dass wenn nur ein oder zwei Spieler das Spiel spielen, der dritte Spieler oder je nachdem auch der zweite und dritte Spieler nicht im Spiel berücksichtigt wird. Damit ist gemeint, dass nur ein Spieler oder zu zweit gegen die Bank gespielt werden kann, ohne Einfluss vom zweiten oder dritten Spieler.</w:t>
+      </w:r>
+    </w:p>
+    <w:p/>
+    <w:p/>
+    <w:p>
+      <w:r>
+        <w:t xml:space="preserve">WebSocket bauen wir nicht ein, da wir sonst das gesamte Projekt umstellen müssen, deshalb machen wir die verschiedenen Instanzen nicht, da wir </w:t>
+      </w:r>
+      <w:r>
+        <w:t xml:space="preserve">dafür </w:t>
+      </w:r>
+      <w:r>
+        <w:t xml:space="preserve">zu wenig Zeit zur Verfügung haben, um dieses umzusetzen. </w:t>
       </w:r>
     </w:p>
     <w:p>
@@ -13219,6 +13182,7 @@
     <w:rsid w:val="00965874"/>
     <w:rsid w:val="00A762E3"/>
     <w:rsid w:val="00C45FFC"/>
+    <w:rsid w:val="00C55E4E"/>
     <w:rsid w:val="00EB2A05"/>
   </w:rsids>
   <m:mathPr>

</xml_diff>